<commit_message>
change resume and add angualr todo
</commit_message>
<xml_diff>
--- a/resume/chavda sagar.docx
+++ b/resume/chavda sagar.docx
@@ -1,6 +1,6 @@
 
 <file path=word/document.xml><?xml version="1.0" encoding="utf-8"?>
-<w:document xmlns:wpc="http://schemas.microsoft.com/office/word/2010/wordprocessingCanvas" xmlns:cx="http://schemas.microsoft.com/office/drawing/2014/chartex" xmlns:cx1="http://schemas.microsoft.com/office/drawing/2015/9/8/chartex" xmlns:cx2="http://schemas.microsoft.com/office/drawing/2015/10/21/chartex" xmlns:cx3="http://schemas.microsoft.com/office/drawing/2016/5/9/chartex" xmlns:cx4="http://schemas.microsoft.com/office/drawing/2016/5/10/chartex" xmlns:cx5="http://schemas.microsoft.com/office/drawing/2016/5/11/chartex" xmlns:cx6="http://schemas.microsoft.com/office/drawing/2016/5/12/chartex" xmlns:cx7="http://schemas.microsoft.com/office/drawing/2016/5/13/chartex" xmlns:cx8="http://schemas.microsoft.com/office/drawing/2016/5/14/chartex" xmlns:mc="http://schemas.openxmlformats.org/markup-compatibility/2006" xmlns:aink="http://schemas.microsoft.com/office/drawing/2016/ink" xmlns:am3d="http://schemas.microsoft.com/office/drawing/2017/model3d" xmlns:o="urn:schemas-microsoft-com:office:office" xmlns:oel="http://schemas.microsoft.com/office/2019/extlst" xmlns:r="http://schemas.openxmlformats.org/officeDocument/2006/relationships" xmlns:m="http://schemas.openxmlformats.org/officeDocument/2006/math" xmlns:v="urn:schemas-microsoft-com:vml" xmlns:wp14="http://schemas.microsoft.com/office/word/2010/wordprocessingDrawing" xmlns:wp="http://schemas.openxmlformats.org/drawingml/2006/wordprocessingDrawing" xmlns:w10="urn:schemas-microsoft-com:office:word" xmlns:w="http://schemas.openxmlformats.org/wordprocessingml/2006/main" xmlns:w14="http://schemas.microsoft.com/office/word/2010/wordml" xmlns:w15="http://schemas.microsoft.com/office/word/2012/wordml" xmlns:w16cex="http://schemas.microsoft.com/office/word/2018/wordml/cex" xmlns:w16cid="http://schemas.microsoft.com/office/word/2016/wordml/cid" xmlns:w16="http://schemas.microsoft.com/office/word/2018/wordml" xmlns:w16sdtdh="http://schemas.microsoft.com/office/word/2020/wordml/sdtdatahash" xmlns:w16se="http://schemas.microsoft.com/office/word/2015/wordml/symex" xmlns:wpg="http://schemas.microsoft.com/office/word/2010/wordprocessingGroup" xmlns:wpi="http://schemas.microsoft.com/office/word/2010/wordprocessingInk" xmlns:wne="http://schemas.microsoft.com/office/word/2006/wordml" xmlns:wps="http://schemas.microsoft.com/office/word/2010/wordprocessingShape" mc:Ignorable="w14 w15 w16se w16cid w16 w16cex w16sdtdh wp14">
+<w:document xmlns:wpc="http://schemas.microsoft.com/office/word/2010/wordprocessingCanvas" xmlns:cx="http://schemas.microsoft.com/office/drawing/2014/chartex" xmlns:cx1="http://schemas.microsoft.com/office/drawing/2015/9/8/chartex" xmlns:cx2="http://schemas.microsoft.com/office/drawing/2015/10/21/chartex" xmlns:cx3="http://schemas.microsoft.com/office/drawing/2016/5/9/chartex" xmlns:cx4="http://schemas.microsoft.com/office/drawing/2016/5/10/chartex" xmlns:cx5="http://schemas.microsoft.com/office/drawing/2016/5/11/chartex" xmlns:cx6="http://schemas.microsoft.com/office/drawing/2016/5/12/chartex" xmlns:cx7="http://schemas.microsoft.com/office/drawing/2016/5/13/chartex" xmlns:cx8="http://schemas.microsoft.com/office/drawing/2016/5/14/chartex" xmlns:mc="http://schemas.openxmlformats.org/markup-compatibility/2006" xmlns:aink="http://schemas.microsoft.com/office/drawing/2016/ink" xmlns:am3d="http://schemas.microsoft.com/office/drawing/2017/model3d" xmlns:o="urn:schemas-microsoft-com:office:office" xmlns:oel="http://schemas.microsoft.com/office/2019/extlst" xmlns:r="http://schemas.openxmlformats.org/officeDocument/2006/relationships" xmlns:m="http://schemas.openxmlformats.org/officeDocument/2006/math" xmlns:v="urn:schemas-microsoft-com:vml" xmlns:wp14="http://schemas.microsoft.com/office/word/2010/wordprocessingDrawing" xmlns:wp="http://schemas.openxmlformats.org/drawingml/2006/wordprocessingDrawing" xmlns:w10="urn:schemas-microsoft-com:office:word" xmlns:w="http://schemas.openxmlformats.org/wordprocessingml/2006/main" xmlns:w14="http://schemas.microsoft.com/office/word/2010/wordml" xmlns:w15="http://schemas.microsoft.com/office/word/2012/wordml" xmlns:w16cex="http://schemas.microsoft.com/office/word/2018/wordml/cex" xmlns:w16cid="http://schemas.microsoft.com/office/word/2016/wordml/cid" xmlns:w16="http://schemas.microsoft.com/office/word/2018/wordml" xmlns:w16du="http://schemas.microsoft.com/office/word/2023/wordml/word16du" xmlns:w16sdtdh="http://schemas.microsoft.com/office/word/2020/wordml/sdtdatahash" xmlns:w16se="http://schemas.microsoft.com/office/word/2015/wordml/symex" xmlns:wpg="http://schemas.microsoft.com/office/word/2010/wordprocessingGroup" xmlns:wpi="http://schemas.microsoft.com/office/word/2010/wordprocessingInk" xmlns:wne="http://schemas.microsoft.com/office/word/2006/wordml" xmlns:wps="http://schemas.microsoft.com/office/word/2010/wordprocessingShape" mc:Ignorable="w14 w15 w16se w16cid w16 w16cex w16sdtdh wp14">
   <w:body>
     <w:p>
       <w:pPr>
@@ -55,7 +55,6 @@
         </w:rPr>
         <w:t xml:space="preserve">: </w:t>
       </w:r>
-      <w:proofErr w:type="spellStart"/>
       <w:r>
         <w:rPr>
           <w:rFonts w:ascii="Times New Roman" w:hAnsi="Times New Roman" w:cs="Times New Roman"/>
@@ -63,17 +62,7 @@
           <w:szCs w:val="26"/>
           <w:lang w:val="en-US"/>
         </w:rPr>
-        <w:t>Chavda</w:t>
-      </w:r>
-      <w:proofErr w:type="spellEnd"/>
-      <w:r>
-        <w:rPr>
-          <w:rFonts w:ascii="Times New Roman" w:hAnsi="Times New Roman" w:cs="Times New Roman"/>
-          <w:sz w:val="26"/>
-          <w:szCs w:val="26"/>
-          <w:lang w:val="en-US"/>
-        </w:rPr>
-        <w:t xml:space="preserve"> Sagar P.</w:t>
+        <w:t>Chavda Sagar P.</w:t>
       </w:r>
     </w:p>
     <w:p>
@@ -511,27 +500,7 @@
                 <w:szCs w:val="24"/>
                 <w:lang w:val="en-US"/>
               </w:rPr>
-              <w:t xml:space="preserve">Shastri Swami Shree </w:t>
-            </w:r>
-            <w:proofErr w:type="spellStart"/>
-            <w:r>
-              <w:rPr>
-                <w:rFonts w:ascii="Times New Roman" w:hAnsi="Times New Roman" w:cs="Times New Roman"/>
-                <w:sz w:val="24"/>
-                <w:szCs w:val="24"/>
-                <w:lang w:val="en-US"/>
-              </w:rPr>
-              <w:t>Dharmajivandasji</w:t>
-            </w:r>
-            <w:proofErr w:type="spellEnd"/>
-            <w:r>
-              <w:rPr>
-                <w:rFonts w:ascii="Times New Roman" w:hAnsi="Times New Roman" w:cs="Times New Roman"/>
-                <w:sz w:val="24"/>
-                <w:szCs w:val="24"/>
-                <w:lang w:val="en-US"/>
-              </w:rPr>
-              <w:t xml:space="preserve"> Institute of Information Technology</w:t>
+              <w:t>Shastri Swami Shree Dharmajivandasji Institute of Information Technology</w:t>
             </w:r>
           </w:p>
         </w:tc>
@@ -557,27 +526,7 @@
                 <w:szCs w:val="24"/>
                 <w:lang w:val="en-US"/>
               </w:rPr>
-              <w:t xml:space="preserve">Bhakta Kavi </w:t>
-            </w:r>
-            <w:proofErr w:type="spellStart"/>
-            <w:r>
-              <w:rPr>
-                <w:rFonts w:ascii="Times New Roman" w:hAnsi="Times New Roman" w:cs="Times New Roman"/>
-                <w:sz w:val="24"/>
-                <w:szCs w:val="24"/>
-                <w:lang w:val="en-US"/>
-              </w:rPr>
-              <w:t>Narsinh</w:t>
-            </w:r>
-            <w:proofErr w:type="spellEnd"/>
-            <w:r>
-              <w:rPr>
-                <w:rFonts w:ascii="Times New Roman" w:hAnsi="Times New Roman" w:cs="Times New Roman"/>
-                <w:sz w:val="24"/>
-                <w:szCs w:val="24"/>
-                <w:lang w:val="en-US"/>
-              </w:rPr>
-              <w:t xml:space="preserve"> Mehta University</w:t>
+              <w:t>Bhakta Kavi Narsinh Mehta University</w:t>
             </w:r>
           </w:p>
         </w:tc>
@@ -1210,7 +1159,7 @@
           <w:szCs w:val="26"/>
           <w:lang w:val="en-US"/>
         </w:rPr>
-        <w:t>10</w:t>
+        <w:t>1</w:t>
       </w:r>
       <w:r>
         <w:rPr>
@@ -1219,7 +1168,16 @@
           <w:szCs w:val="26"/>
           <w:lang w:val="en-US"/>
         </w:rPr>
-        <w:t xml:space="preserve"> Moth Experience in</w:t>
+        <w:t>+ Year</w:t>
+      </w:r>
+      <w:r>
+        <w:rPr>
+          <w:rFonts w:ascii="Times New Roman" w:hAnsi="Times New Roman" w:cs="Times New Roman"/>
+          <w:sz w:val="26"/>
+          <w:szCs w:val="26"/>
+          <w:lang w:val="en-US"/>
+        </w:rPr>
+        <w:t xml:space="preserve"> Experience in</w:t>
       </w:r>
       <w:r>
         <w:rPr>
@@ -1473,17 +1431,8 @@
           <w:rFonts w:ascii="Times New Roman" w:hAnsi="Times New Roman" w:cs="Times New Roman"/>
           <w:lang w:val="en-US"/>
         </w:rPr>
-        <w:t xml:space="preserve">.Net MVC CORE &amp; </w:t>
-      </w:r>
-      <w:proofErr w:type="spellStart"/>
-      <w:r>
-        <w:rPr>
-          <w:rFonts w:ascii="Times New Roman" w:hAnsi="Times New Roman" w:cs="Times New Roman"/>
-          <w:lang w:val="en-US"/>
-        </w:rPr>
-        <w:t>Sql</w:t>
-      </w:r>
-      <w:proofErr w:type="spellEnd"/>
+        <w:t>.Net MVC CORE &amp; Sql</w:t>
+      </w:r>
     </w:p>
     <w:p>
       <w:pPr>
@@ -2158,9 +2107,8 @@
                 <w:szCs w:val="26"/>
                 <w:lang w:val="en-US"/>
               </w:rPr>
-              <w:t xml:space="preserve">302, </w:t>
+              <w:t>302, Zanzarda</w:t>
             </w:r>
-            <w:proofErr w:type="spellStart"/>
             <w:r>
               <w:rPr>
                 <w:rFonts w:ascii="Times New Roman" w:hAnsi="Times New Roman" w:cs="Times New Roman"/>
@@ -2168,39 +2116,7 @@
                 <w:szCs w:val="26"/>
                 <w:lang w:val="en-US"/>
               </w:rPr>
-              <w:t>Zanzarda</w:t>
-            </w:r>
-            <w:proofErr w:type="spellEnd"/>
-            <w:r>
-              <w:rPr>
-                <w:rFonts w:ascii="Times New Roman" w:hAnsi="Times New Roman" w:cs="Times New Roman"/>
-                <w:sz w:val="26"/>
-                <w:szCs w:val="26"/>
-                <w:lang w:val="en-US"/>
-              </w:rPr>
-              <w:t xml:space="preserve"> Road, Saibaba mandir </w:t>
-            </w:r>
-            <w:proofErr w:type="spellStart"/>
-            <w:proofErr w:type="gramStart"/>
-            <w:r>
-              <w:rPr>
-                <w:rFonts w:ascii="Times New Roman" w:hAnsi="Times New Roman" w:cs="Times New Roman"/>
-                <w:sz w:val="26"/>
-                <w:szCs w:val="26"/>
-                <w:lang w:val="en-US"/>
-              </w:rPr>
-              <w:t>pass,Junagadh</w:t>
-            </w:r>
-            <w:proofErr w:type="spellEnd"/>
-            <w:proofErr w:type="gramEnd"/>
-            <w:r>
-              <w:rPr>
-                <w:rFonts w:ascii="Times New Roman" w:hAnsi="Times New Roman" w:cs="Times New Roman"/>
-                <w:sz w:val="26"/>
-                <w:szCs w:val="26"/>
-                <w:lang w:val="en-US"/>
-              </w:rPr>
-              <w:t xml:space="preserve"> 362001</w:t>
+              <w:t xml:space="preserve"> Road, Saibaba mandir pass,Junagadh 362001</w:t>
             </w:r>
           </w:p>
         </w:tc>
@@ -2557,7 +2473,7 @@
 </file>
 
 <file path=word/numbering.xml><?xml version="1.0" encoding="utf-8"?>
-<w:numbering xmlns:wpc="http://schemas.microsoft.com/office/word/2010/wordprocessingCanvas" xmlns:cx="http://schemas.microsoft.com/office/drawing/2014/chartex" xmlns:cx1="http://schemas.microsoft.com/office/drawing/2015/9/8/chartex" xmlns:cx2="http://schemas.microsoft.com/office/drawing/2015/10/21/chartex" xmlns:cx3="http://schemas.microsoft.com/office/drawing/2016/5/9/chartex" xmlns:cx4="http://schemas.microsoft.com/office/drawing/2016/5/10/chartex" xmlns:cx5="http://schemas.microsoft.com/office/drawing/2016/5/11/chartex" xmlns:cx6="http://schemas.microsoft.com/office/drawing/2016/5/12/chartex" xmlns:cx7="http://schemas.microsoft.com/office/drawing/2016/5/13/chartex" xmlns:cx8="http://schemas.microsoft.com/office/drawing/2016/5/14/chartex" xmlns:mc="http://schemas.openxmlformats.org/markup-compatibility/2006" xmlns:aink="http://schemas.microsoft.com/office/drawing/2016/ink" xmlns:am3d="http://schemas.microsoft.com/office/drawing/2017/model3d" xmlns:o="urn:schemas-microsoft-com:office:office" xmlns:oel="http://schemas.microsoft.com/office/2019/extlst" xmlns:r="http://schemas.openxmlformats.org/officeDocument/2006/relationships" xmlns:m="http://schemas.openxmlformats.org/officeDocument/2006/math" xmlns:v="urn:schemas-microsoft-com:vml" xmlns:wp14="http://schemas.microsoft.com/office/word/2010/wordprocessingDrawing" xmlns:wp="http://schemas.openxmlformats.org/drawingml/2006/wordprocessingDrawing" xmlns:w10="urn:schemas-microsoft-com:office:word" xmlns:w="http://schemas.openxmlformats.org/wordprocessingml/2006/main" xmlns:w14="http://schemas.microsoft.com/office/word/2010/wordml" xmlns:w15="http://schemas.microsoft.com/office/word/2012/wordml" xmlns:w16cex="http://schemas.microsoft.com/office/word/2018/wordml/cex" xmlns:w16cid="http://schemas.microsoft.com/office/word/2016/wordml/cid" xmlns:w16="http://schemas.microsoft.com/office/word/2018/wordml" xmlns:w16sdtdh="http://schemas.microsoft.com/office/word/2020/wordml/sdtdatahash" xmlns:w16se="http://schemas.microsoft.com/office/word/2015/wordml/symex" xmlns:wpg="http://schemas.microsoft.com/office/word/2010/wordprocessingGroup" xmlns:wpi="http://schemas.microsoft.com/office/word/2010/wordprocessingInk" xmlns:wne="http://schemas.microsoft.com/office/word/2006/wordml" xmlns:wps="http://schemas.microsoft.com/office/word/2010/wordprocessingShape" mc:Ignorable="w14 w15 w16se w16cid w16 w16cex w16sdtdh wp14">
+<w:numbering xmlns:wpc="http://schemas.microsoft.com/office/word/2010/wordprocessingCanvas" xmlns:cx="http://schemas.microsoft.com/office/drawing/2014/chartex" xmlns:cx1="http://schemas.microsoft.com/office/drawing/2015/9/8/chartex" xmlns:cx2="http://schemas.microsoft.com/office/drawing/2015/10/21/chartex" xmlns:cx3="http://schemas.microsoft.com/office/drawing/2016/5/9/chartex" xmlns:cx4="http://schemas.microsoft.com/office/drawing/2016/5/10/chartex" xmlns:cx5="http://schemas.microsoft.com/office/drawing/2016/5/11/chartex" xmlns:cx6="http://schemas.microsoft.com/office/drawing/2016/5/12/chartex" xmlns:cx7="http://schemas.microsoft.com/office/drawing/2016/5/13/chartex" xmlns:cx8="http://schemas.microsoft.com/office/drawing/2016/5/14/chartex" xmlns:mc="http://schemas.openxmlformats.org/markup-compatibility/2006" xmlns:aink="http://schemas.microsoft.com/office/drawing/2016/ink" xmlns:am3d="http://schemas.microsoft.com/office/drawing/2017/model3d" xmlns:o="urn:schemas-microsoft-com:office:office" xmlns:oel="http://schemas.microsoft.com/office/2019/extlst" xmlns:r="http://schemas.openxmlformats.org/officeDocument/2006/relationships" xmlns:m="http://schemas.openxmlformats.org/officeDocument/2006/math" xmlns:v="urn:schemas-microsoft-com:vml" xmlns:wp14="http://schemas.microsoft.com/office/word/2010/wordprocessingDrawing" xmlns:wp="http://schemas.openxmlformats.org/drawingml/2006/wordprocessingDrawing" xmlns:w10="urn:schemas-microsoft-com:office:word" xmlns:w="http://schemas.openxmlformats.org/wordprocessingml/2006/main" xmlns:w14="http://schemas.microsoft.com/office/word/2010/wordml" xmlns:w15="http://schemas.microsoft.com/office/word/2012/wordml" xmlns:w16cex="http://schemas.microsoft.com/office/word/2018/wordml/cex" xmlns:w16cid="http://schemas.microsoft.com/office/word/2016/wordml/cid" xmlns:w16="http://schemas.microsoft.com/office/word/2018/wordml" xmlns:w16du="http://schemas.microsoft.com/office/word/2023/wordml/word16du" xmlns:w16sdtdh="http://schemas.microsoft.com/office/word/2020/wordml/sdtdatahash" xmlns:w16se="http://schemas.microsoft.com/office/word/2015/wordml/symex" xmlns:wpg="http://schemas.microsoft.com/office/word/2010/wordprocessingGroup" xmlns:wpi="http://schemas.microsoft.com/office/word/2010/wordprocessingInk" xmlns:wne="http://schemas.microsoft.com/office/word/2006/wordml" xmlns:wps="http://schemas.microsoft.com/office/word/2010/wordprocessingShape" mc:Ignorable="w14 w15 w16se w16cid w16 w16cex w16sdtdh wp14">
   <w:abstractNum w:abstractNumId="0" w15:restartNumberingAfterBreak="0">
     <w:nsid w:val="2DDC0445"/>
     <w:multiLevelType w:val="hybridMultilevel"/>

</xml_diff>